<commit_message>
updated figures and code for plots
</commit_message>
<xml_diff>
--- a/Figures for Experimental Data/Instructions.docx
+++ b/Figures for Experimental Data/Instructions.docx
@@ -32,13 +32,8 @@
         <w:t>Figure 1 TIFF file</w:t>
       </w:r>
       <w:r>
-        <w:t xml:space="preserve"> is the attachment for Figure 1 found in the </w:t>
-      </w:r>
-      <w:proofErr w:type="gramStart"/>
-      <w:r>
-        <w:t>manuscript</w:t>
-      </w:r>
-      <w:proofErr w:type="gramEnd"/>
+        <w:t xml:space="preserve"> is the attachment for Figure 1 found in the manuscript</w:t>
+      </w:r>
     </w:p>
     <w:p>
       <w:r>
@@ -63,19 +58,34 @@
         <w:t xml:space="preserve"> TIFF file</w:t>
       </w:r>
       <w:r>
-        <w:t xml:space="preserve"> is the attachment for Figure </w:t>
-      </w:r>
-      <w:r>
-        <w:t>2</w:t>
-      </w:r>
-      <w:r>
-        <w:t xml:space="preserve"> found in the </w:t>
-      </w:r>
-      <w:proofErr w:type="gramStart"/>
-      <w:r>
-        <w:t>manuscript</w:t>
-      </w:r>
-      <w:proofErr w:type="gramEnd"/>
+        <w:t xml:space="preserve"> is the attachment for Figure 2 found in the manuscript</w:t>
+      </w:r>
+    </w:p>
+    <w:p>
+      <w:r>
+        <w:rPr>
+          <w:b/>
+          <w:bCs/>
+        </w:rPr>
+        <w:t xml:space="preserve">Figure </w:t>
+      </w:r>
+      <w:r>
+        <w:rPr>
+          <w:b/>
+          <w:bCs/>
+        </w:rPr>
+        <w:t>S</w:t>
+      </w:r>
+      <w:r>
+        <w:rPr>
+          <w:b/>
+          <w:bCs/>
+        </w:rPr>
+        <w:t>3 TIFF file</w:t>
+      </w:r>
+      <w:r>
+        <w:t xml:space="preserve"> is the attachment for Supplemental Figure 3. It is also in the supplemental materials folder</w:t>
+      </w:r>
     </w:p>
     <w:p/>
     <w:sectPr>

</xml_diff>